<commit_message>
minor changes to pflichtenheft oder so
</commit_message>
<xml_diff>
--- a/PM/221003_Pflichtenheft.docx
+++ b/PM/221003_Pflichtenheft.docx
@@ -340,7 +340,6 @@
         <w:t xml:space="preserve">Marc </w:t>
       </w:r>
       <w:proofErr w:type="spellStart"/>
-      <w:proofErr w:type="gramStart"/>
       <w:r>
         <w:rPr>
           <w:b/>
@@ -360,9 +359,8 @@
           <w:szCs w:val="32"/>
           <w:lang w:val="de-DE"/>
         </w:rPr>
-        <w:t>(</w:t>
-      </w:r>
-      <w:proofErr w:type="gramEnd"/>
+        <w:t xml:space="preserve"> </w:t>
+      </w:r>
       <w:r>
         <w:rPr>
           <w:b/>
@@ -371,7 +369,7 @@
           <w:szCs w:val="32"/>
           <w:lang w:val="de-DE"/>
         </w:rPr>
-        <w:t xml:space="preserve">), </w:t>
+        <w:t>(</w:t>
       </w:r>
       <w:r>
         <w:rPr>
@@ -381,9 +379,8 @@
           <w:szCs w:val="32"/>
           <w:lang w:val="de-DE"/>
         </w:rPr>
-        <w:t xml:space="preserve">Moritz </w:t>
-      </w:r>
-      <w:proofErr w:type="spellStart"/>
+        <w:t>210233</w:t>
+      </w:r>
       <w:r>
         <w:rPr>
           <w:b/>
@@ -392,9 +389,8 @@
           <w:szCs w:val="32"/>
           <w:lang w:val="de-DE"/>
         </w:rPr>
-        <w:t>Hoehnel</w:t>
-      </w:r>
-      <w:proofErr w:type="spellEnd"/>
+        <w:t xml:space="preserve">), </w:t>
+      </w:r>
       <w:r>
         <w:rPr>
           <w:b/>
@@ -403,8 +399,9 @@
           <w:szCs w:val="32"/>
           <w:lang w:val="de-DE"/>
         </w:rPr>
-        <w:t xml:space="preserve"> (210258), Mattis Ritter (210265</w:t>
-      </w:r>
+        <w:t xml:space="preserve">Moritz </w:t>
+      </w:r>
+      <w:proofErr w:type="spellStart"/>
       <w:r>
         <w:rPr>
           <w:b/>
@@ -413,11 +410,39 @@
           <w:szCs w:val="32"/>
           <w:lang w:val="de-DE"/>
         </w:rPr>
+        <w:t>Hoehnel</w:t>
+      </w:r>
+      <w:proofErr w:type="spellEnd"/>
+      <w:r>
+        <w:rPr>
+          <w:b/>
+          <w:bCs/>
+          <w:sz w:val="28"/>
+          <w:szCs w:val="32"/>
+          <w:lang w:val="de-DE"/>
+        </w:rPr>
+        <w:t xml:space="preserve"> (210258), Mattis Ritter (210265</w:t>
+      </w:r>
+      <w:r>
+        <w:rPr>
+          <w:b/>
+          <w:bCs/>
+          <w:sz w:val="28"/>
+          <w:szCs w:val="32"/>
+          <w:lang w:val="de-DE"/>
+        </w:rPr>
         <w:t>)</w:t>
       </w:r>
     </w:p>
     <w:sdt>
       <w:sdtPr>
+        <w:rPr>
+          <w:rFonts w:asciiTheme="minorHAnsi" w:eastAsiaTheme="minorHAnsi" w:hAnsiTheme="minorHAnsi" w:cstheme="minorBidi"/>
+          <w:color w:val="auto"/>
+          <w:sz w:val="22"/>
+          <w:szCs w:val="22"/>
+          <w:lang w:val="en-US" w:eastAsia="en-US"/>
+        </w:rPr>
         <w:id w:val="1088821083"/>
         <w:docPartObj>
           <w:docPartGallery w:val="Table of Contents"/>
@@ -426,13 +451,8 @@
       </w:sdtPr>
       <w:sdtEndPr>
         <w:rPr>
-          <w:rFonts w:asciiTheme="minorHAnsi" w:eastAsiaTheme="minorHAnsi" w:hAnsiTheme="minorHAnsi" w:cstheme="minorBidi"/>
           <w:b/>
           <w:bCs/>
-          <w:color w:val="auto"/>
-          <w:sz w:val="22"/>
-          <w:szCs w:val="22"/>
-          <w:lang w:val="en-US" w:eastAsia="en-US"/>
         </w:rPr>
       </w:sdtEndPr>
       <w:sdtContent>

</xml_diff>

<commit_message>
pflichtenheft, fn anforderungen added
</commit_message>
<xml_diff>
--- a/PM/221003_Pflichtenheft.docx
+++ b/PM/221003_Pflichtenheft.docx
@@ -323,6 +323,7 @@
         </w:rPr>
         <w:sectPr>
           <w:headerReference w:type="default" r:id="rId8"/>
+          <w:footerReference w:type="default" r:id="rId9"/>
           <w:pgSz w:w="11906" w:h="16838"/>
           <w:pgMar w:top="1417" w:right="1417" w:bottom="1134" w:left="1417" w:header="708" w:footer="708" w:gutter="0"/>
           <w:cols w:space="708"/>
@@ -3258,7 +3259,6 @@
               <w:b/>
               <w:bCs/>
             </w:rPr>
-            <w:lastRenderedPageBreak/>
             <w:fldChar w:fldCharType="end"/>
           </w:r>
         </w:p>
@@ -3372,6 +3372,25 @@
                 <w:lang w:val="de-DE"/>
               </w:rPr>
             </w:pPr>
+            <w:r>
+              <w:rPr>
+                <w:lang w:val="de-DE"/>
+              </w:rPr>
+              <w:t>Version 1.1</w:t>
+            </w:r>
+          </w:p>
+          <w:p>
+            <w:pPr>
+              <w:rPr>
+                <w:lang w:val="de-DE"/>
+              </w:rPr>
+            </w:pPr>
+            <w:r>
+              <w:rPr>
+                <w:lang w:val="de-DE"/>
+              </w:rPr>
+              <w:t>Version 1.2</w:t>
+            </w:r>
           </w:p>
         </w:tc>
         <w:tc>
@@ -3397,19 +3416,33 @@
                 <w:lang w:val="de-DE"/>
               </w:rPr>
             </w:pPr>
-          </w:p>
-          <w:p>
-            <w:pPr>
-              <w:rPr>
-                <w:lang w:val="de-DE"/>
-              </w:rPr>
-            </w:pPr>
+            <w:r>
+              <w:rPr>
+                <w:lang w:val="de-DE"/>
+              </w:rPr>
+              <w:t>19.10.2022</w:t>
+            </w:r>
+          </w:p>
+          <w:p>
+            <w:pPr>
+              <w:rPr>
+                <w:lang w:val="de-DE"/>
+              </w:rPr>
+            </w:pPr>
+            <w:r>
+              <w:rPr>
+                <w:lang w:val="de-DE"/>
+              </w:rPr>
+              <w:t>20.20.2022</w:t>
+            </w:r>
           </w:p>
         </w:tc>
       </w:tr>
     </w:tbl>
     <w:p>
       <w:pPr>
+        <w:pStyle w:val="berschrift2"/>
+        <w:ind w:left="0"/>
         <w:rPr>
           <w:lang w:val="de-DE"/>
         </w:rPr>
@@ -3422,30 +3455,14 @@
           <w:lang w:val="de-DE"/>
         </w:rPr>
       </w:pPr>
-      <w:bookmarkStart w:id="4" w:name="_Toc117099744"/>
-      <w:r>
-        <w:rPr>
-          <w:lang w:val="de-DE"/>
-        </w:rPr>
-        <w:t>Glossar</w:t>
+      <w:bookmarkStart w:id="4" w:name="_Toc117099745"/>
+      <w:r>
+        <w:rPr>
+          <w:lang w:val="de-DE"/>
+        </w:rPr>
+        <w:t>Abkürzungsverzeichnis</w:t>
       </w:r>
       <w:bookmarkEnd w:id="4"/>
-    </w:p>
-    <w:p>
-      <w:pPr>
-        <w:pStyle w:val="berschrift2"/>
-        <w:rPr>
-          <w:lang w:val="de-DE"/>
-        </w:rPr>
-      </w:pPr>
-      <w:bookmarkStart w:id="5" w:name="_Toc117099745"/>
-      <w:r>
-        <w:rPr>
-          <w:lang w:val="de-DE"/>
-        </w:rPr>
-        <w:t>Abkürzungsverzeichnis</w:t>
-      </w:r>
-      <w:bookmarkEnd w:id="5"/>
     </w:p>
     <w:tbl>
       <w:tblPr>
@@ -3557,13 +3574,6 @@
               </w:rPr>
             </w:pPr>
           </w:p>
-          <w:p>
-            <w:pPr>
-              <w:rPr>
-                <w:lang w:val="de-DE"/>
-              </w:rPr>
-            </w:pPr>
-          </w:p>
         </w:tc>
       </w:tr>
     </w:tbl>
@@ -3582,12 +3592,12 @@
           <w:numId w:val="4"/>
         </w:numPr>
       </w:pPr>
-      <w:bookmarkStart w:id="6" w:name="_Toc117099746"/>
+      <w:bookmarkStart w:id="5" w:name="_Toc117099746"/>
       <w:proofErr w:type="spellStart"/>
       <w:r>
         <w:t>Einleitung</w:t>
       </w:r>
-      <w:bookmarkEnd w:id="6"/>
+      <w:bookmarkEnd w:id="5"/>
       <w:proofErr w:type="spellEnd"/>
       <w:r>
         <w:t xml:space="preserve">  </w:t>
@@ -3601,7 +3611,7 @@
           <w:numId w:val="3"/>
         </w:numPr>
       </w:pPr>
-      <w:bookmarkStart w:id="7" w:name="_Toc117099747"/>
+      <w:bookmarkStart w:id="6" w:name="_Toc117099747"/>
       <w:proofErr w:type="spellStart"/>
       <w:r>
         <w:t>Zweck</w:t>
@@ -3618,7 +3628,7 @@
       <w:r>
         <w:t>)</w:t>
       </w:r>
-      <w:bookmarkEnd w:id="7"/>
+      <w:bookmarkEnd w:id="6"/>
       <w:r>
         <w:t xml:space="preserve"> </w:t>
       </w:r>
@@ -3674,7 +3684,7 @@
           <w:numId w:val="3"/>
         </w:numPr>
       </w:pPr>
-      <w:bookmarkStart w:id="8" w:name="_Toc117099748"/>
+      <w:bookmarkStart w:id="7" w:name="_Toc117099748"/>
       <w:proofErr w:type="spellStart"/>
       <w:r>
         <w:t>Umfang</w:t>
@@ -3691,7 +3701,7 @@
       <w:r>
         <w:t>)</w:t>
       </w:r>
-      <w:bookmarkEnd w:id="8"/>
+      <w:bookmarkEnd w:id="7"/>
       <w:r>
         <w:t xml:space="preserve"> </w:t>
       </w:r>
@@ -3733,14 +3743,14 @@
           <w:lang w:val="de-DE"/>
         </w:rPr>
       </w:pPr>
-      <w:bookmarkStart w:id="9" w:name="_Toc117099749"/>
+      <w:bookmarkStart w:id="8" w:name="_Toc117099749"/>
       <w:r>
         <w:rPr>
           <w:lang w:val="de-DE"/>
         </w:rPr>
         <w:t>Erläuterungen zu Begriffen und / oder Abkürzungen</w:t>
       </w:r>
-      <w:bookmarkEnd w:id="9"/>
+      <w:bookmarkEnd w:id="8"/>
       <w:r>
         <w:rPr>
           <w:lang w:val="de-DE"/>
@@ -3759,14 +3769,14 @@
           <w:lang w:val="de-DE"/>
         </w:rPr>
       </w:pPr>
-      <w:bookmarkStart w:id="10" w:name="_Toc117099750"/>
+      <w:bookmarkStart w:id="9" w:name="_Toc117099750"/>
       <w:r>
         <w:rPr>
           <w:lang w:val="de-DE"/>
         </w:rPr>
         <w:t>Verweise auf sonstige Ressourcen oder Quellen</w:t>
       </w:r>
-      <w:bookmarkEnd w:id="10"/>
+      <w:bookmarkEnd w:id="9"/>
       <w:r>
         <w:rPr>
           <w:lang w:val="de-DE"/>
@@ -3785,14 +3795,14 @@
           <w:lang w:val="de-DE"/>
         </w:rPr>
       </w:pPr>
-      <w:bookmarkStart w:id="11" w:name="_Toc117099751"/>
+      <w:bookmarkStart w:id="10" w:name="_Toc117099751"/>
       <w:r>
         <w:rPr>
           <w:lang w:val="de-DE"/>
         </w:rPr>
         <w:t>Übersicht (Wie ist das Dokument aufgebaut?)</w:t>
       </w:r>
-      <w:bookmarkEnd w:id="11"/>
+      <w:bookmarkEnd w:id="10"/>
       <w:r>
         <w:rPr>
           <w:lang w:val="de-DE"/>
@@ -3808,7 +3818,7 @@
           <w:numId w:val="4"/>
         </w:numPr>
       </w:pPr>
-      <w:bookmarkStart w:id="12" w:name="_Toc117099752"/>
+      <w:bookmarkStart w:id="11" w:name="_Toc117099752"/>
       <w:r>
         <w:t xml:space="preserve">Allgemeine </w:t>
       </w:r>
@@ -3820,7 +3830,7 @@
       <w:r>
         <w:t xml:space="preserve"> (des Systems)</w:t>
       </w:r>
-      <w:bookmarkEnd w:id="12"/>
+      <w:bookmarkEnd w:id="11"/>
       <w:r>
         <w:t xml:space="preserve">  </w:t>
       </w:r>
@@ -3833,12 +3843,12 @@
           <w:numId w:val="5"/>
         </w:numPr>
       </w:pPr>
-      <w:bookmarkStart w:id="13" w:name="_Toc117099753"/>
+      <w:bookmarkStart w:id="12" w:name="_Toc117099753"/>
       <w:proofErr w:type="spellStart"/>
       <w:r>
         <w:t>Produktperspektive</w:t>
       </w:r>
-      <w:bookmarkEnd w:id="13"/>
+      <w:bookmarkEnd w:id="12"/>
       <w:proofErr w:type="spellEnd"/>
     </w:p>
     <w:p>
@@ -3868,69 +3878,18 @@
     </w:p>
     <w:p>
       <w:pPr>
-        <w:rPr>
-          <w:lang w:val="de-DE"/>
-        </w:rPr>
-      </w:pPr>
-      <w:r>
-        <w:rPr>
-          <w:lang w:val="de-DE"/>
-        </w:rPr>
-        <w:t>Es soll eine visuelle S</w:t>
-      </w:r>
-      <w:r>
-        <w:rPr>
-          <w:lang w:val="de-DE"/>
-        </w:rPr>
-        <w:t xml:space="preserve">imulation erstellt werden. Diese muss auf einem PC laufen. Dabei sollen die zwei </w:t>
-      </w:r>
-      <w:r>
-        <w:rPr>
-          <w:lang w:val="de-DE"/>
-        </w:rPr>
-        <w:t>Roboter-</w:t>
-      </w:r>
-      <w:r>
-        <w:rPr>
-          <w:lang w:val="de-DE"/>
-        </w:rPr>
-        <w:t>Arme dargestellt werden.</w:t>
-      </w:r>
-      <w:r>
-        <w:rPr>
-          <w:lang w:val="de-DE"/>
-        </w:rPr>
-        <w:t xml:space="preserve"> Eine Animation dieser Arme ist gefordert</w:t>
-      </w:r>
-      <w:r>
-        <w:rPr>
-          <w:lang w:val="de-DE"/>
-        </w:rPr>
-        <w:t xml:space="preserve"> </w:t>
-      </w:r>
-      <w:r>
-        <w:rPr>
-          <w:lang w:val="de-DE"/>
-        </w:rPr>
-        <w:t>(</w:t>
-      </w:r>
-      <w:r>
-        <w:rPr>
-          <w:lang w:val="de-DE"/>
-        </w:rPr>
-        <w:t>Diese sollen Bewegungen ausführen</w:t>
-      </w:r>
-      <w:r>
-        <w:rPr>
-          <w:lang w:val="de-DE"/>
-        </w:rPr>
-        <w:t>)</w:t>
-      </w:r>
-      <w:r>
-        <w:rPr>
-          <w:lang w:val="de-DE"/>
-        </w:rPr>
-        <w:t>.</w:t>
+        <w:tabs>
+          <w:tab w:val="left" w:pos="6834"/>
+        </w:tabs>
+        <w:rPr>
+          <w:lang w:val="de-DE"/>
+        </w:rPr>
+      </w:pPr>
+      <w:r>
+        <w:rPr>
+          <w:lang w:val="de-DE"/>
+        </w:rPr>
+        <w:tab/>
       </w:r>
     </w:p>
     <w:p>
@@ -3944,6 +3903,73 @@
           <w:lang w:val="de-DE"/>
         </w:rPr>
         <w:lastRenderedPageBreak/>
+        <w:t>Es soll eine visuelle S</w:t>
+      </w:r>
+      <w:r>
+        <w:rPr>
+          <w:lang w:val="de-DE"/>
+        </w:rPr>
+        <w:t xml:space="preserve">imulation erstellt werden. Diese muss auf einem PC laufen. Dabei sollen die zwei </w:t>
+      </w:r>
+      <w:r>
+        <w:rPr>
+          <w:lang w:val="de-DE"/>
+        </w:rPr>
+        <w:t>Roboter-</w:t>
+      </w:r>
+      <w:r>
+        <w:rPr>
+          <w:lang w:val="de-DE"/>
+        </w:rPr>
+        <w:t>Arme dargestellt werden.</w:t>
+      </w:r>
+      <w:r>
+        <w:rPr>
+          <w:lang w:val="de-DE"/>
+        </w:rPr>
+        <w:t xml:space="preserve"> Eine Animation dieser Arme ist gefordert</w:t>
+      </w:r>
+      <w:r>
+        <w:rPr>
+          <w:lang w:val="de-DE"/>
+        </w:rPr>
+        <w:t xml:space="preserve"> </w:t>
+      </w:r>
+      <w:r>
+        <w:rPr>
+          <w:lang w:val="de-DE"/>
+        </w:rPr>
+        <w:t>(</w:t>
+      </w:r>
+      <w:r>
+        <w:rPr>
+          <w:lang w:val="de-DE"/>
+        </w:rPr>
+        <w:t>Diese sollen Bewegungen ausführen</w:t>
+      </w:r>
+      <w:r>
+        <w:rPr>
+          <w:lang w:val="de-DE"/>
+        </w:rPr>
+        <w:t>)</w:t>
+      </w:r>
+      <w:r>
+        <w:rPr>
+          <w:lang w:val="de-DE"/>
+        </w:rPr>
+        <w:t>.</w:t>
+      </w:r>
+    </w:p>
+    <w:p>
+      <w:pPr>
+        <w:rPr>
+          <w:lang w:val="de-DE"/>
+        </w:rPr>
+      </w:pPr>
+      <w:r>
+        <w:rPr>
+          <w:lang w:val="de-DE"/>
+        </w:rPr>
         <w:t xml:space="preserve">Der Nutzer soll die Simulation starten und stoppen können. </w:t>
       </w:r>
     </w:p>
@@ -3958,14 +3984,14 @@
           <w:lang w:val="de-DE"/>
         </w:rPr>
       </w:pPr>
-      <w:bookmarkStart w:id="14" w:name="_Toc117099754"/>
+      <w:bookmarkStart w:id="13" w:name="_Toc117099754"/>
       <w:r>
         <w:rPr>
           <w:lang w:val="de-DE"/>
         </w:rPr>
         <w:t>Produktfunktionen (eine Zusammenfassung und Übersicht)</w:t>
       </w:r>
-      <w:bookmarkEnd w:id="14"/>
+      <w:bookmarkEnd w:id="13"/>
     </w:p>
     <w:p>
       <w:pPr>
@@ -4022,7 +4048,7 @@
           <w:lang w:val="de-DE"/>
         </w:rPr>
       </w:pPr>
-      <w:bookmarkStart w:id="15" w:name="_Toc117099755"/>
+      <w:bookmarkStart w:id="14" w:name="_Toc117099755"/>
       <w:r>
         <w:rPr>
           <w:lang w:val="de-DE"/>
@@ -4043,7 +4069,7 @@
         </w:rPr>
         <w:t xml:space="preserve"> (für die Entwickler)</w:t>
       </w:r>
-      <w:bookmarkEnd w:id="15"/>
+      <w:bookmarkEnd w:id="14"/>
       <w:r>
         <w:rPr>
           <w:lang w:val="de-DE"/>
@@ -4199,14 +4225,14 @@
           <w:lang w:val="de-DE"/>
         </w:rPr>
       </w:pPr>
-      <w:bookmarkStart w:id="16" w:name="_Toc117099756"/>
+      <w:bookmarkStart w:id="15" w:name="_Toc117099756"/>
       <w:r>
         <w:rPr>
           <w:lang w:val="de-DE"/>
         </w:rPr>
         <w:t>Annahmen und Abhängigkeiten (Faktoren, die die Entwicklung beeinflussen, aber nicht behindern z. B. Wahl des Betriebssystems)</w:t>
       </w:r>
-      <w:bookmarkEnd w:id="16"/>
+      <w:bookmarkEnd w:id="15"/>
       <w:r>
         <w:rPr>
           <w:lang w:val="de-DE"/>
@@ -4258,7 +4284,7 @@
           <w:lang w:val="de-DE"/>
         </w:rPr>
       </w:pPr>
-      <w:bookmarkStart w:id="17" w:name="_Toc117099757"/>
+      <w:bookmarkStart w:id="16" w:name="_Toc117099757"/>
       <w:r>
         <w:rPr>
           <w:lang w:val="de-DE"/>
@@ -4271,7 +4297,7 @@
         </w:rPr>
         <w:t>Sachkenntnis)</w:t>
       </w:r>
-      <w:bookmarkEnd w:id="17"/>
+      <w:bookmarkEnd w:id="16"/>
       <w:r>
         <w:rPr>
           <w:lang w:val="de-DE"/>
@@ -4323,14 +4349,14 @@
           <w:lang w:val="de-DE"/>
         </w:rPr>
       </w:pPr>
-      <w:bookmarkStart w:id="18" w:name="_Toc117099758"/>
+      <w:bookmarkStart w:id="17" w:name="_Toc117099758"/>
       <w:r>
         <w:rPr>
           <w:lang w:val="de-DE"/>
         </w:rPr>
         <w:t>Aufteilung der Anforderungen (nicht Realisierbares und auf spätere Versionen verschobene Eigenschaften)</w:t>
       </w:r>
-      <w:bookmarkEnd w:id="18"/>
+      <w:bookmarkEnd w:id="17"/>
       <w:r>
         <w:rPr>
           <w:lang w:val="de-DE"/>
@@ -4346,7 +4372,7 @@
           <w:numId w:val="4"/>
         </w:numPr>
       </w:pPr>
-      <w:bookmarkStart w:id="19" w:name="_Toc117099759"/>
+      <w:bookmarkStart w:id="18" w:name="_Toc117099759"/>
       <w:proofErr w:type="spellStart"/>
       <w:r>
         <w:t>Spezifische</w:t>
@@ -4359,7 +4385,7 @@
       <w:r>
         <w:t>Anforderungen</w:t>
       </w:r>
-      <w:bookmarkEnd w:id="19"/>
+      <w:bookmarkEnd w:id="18"/>
       <w:proofErr w:type="spellEnd"/>
       <w:r>
         <w:t xml:space="preserve">  </w:t>
@@ -4372,12 +4398,12 @@
         <w:tblLook w:val="04A0" w:firstRow="1" w:lastRow="0" w:firstColumn="1" w:lastColumn="0" w:noHBand="0" w:noVBand="1"/>
       </w:tblPr>
       <w:tblGrid>
-        <w:gridCol w:w="498"/>
+        <w:gridCol w:w="520"/>
         <w:gridCol w:w="789"/>
         <w:gridCol w:w="1619"/>
-        <w:gridCol w:w="2236"/>
+        <w:gridCol w:w="2223"/>
         <w:gridCol w:w="1524"/>
-        <w:gridCol w:w="1930"/>
+        <w:gridCol w:w="1921"/>
         <w:gridCol w:w="471"/>
       </w:tblGrid>
       <w:tr>
@@ -4491,6 +4517,9 @@
               <w:jc w:val="left"/>
             </w:pPr>
             <w:r>
+              <w:t>A.</w:t>
+            </w:r>
+            <w:r>
               <w:t>1</w:t>
             </w:r>
           </w:p>
@@ -4561,16 +4590,8 @@
               <w:rPr>
                 <w:lang w:val="de-DE"/>
               </w:rPr>
-              <w:t xml:space="preserve">ass die Massenmatrix invertierbar </w:t>
-            </w:r>
-            <w:proofErr w:type="gramStart"/>
-            <w:r>
-              <w:rPr>
-                <w:lang w:val="de-DE"/>
-              </w:rPr>
-              <w:t>ist</w:t>
-            </w:r>
-            <w:proofErr w:type="gramEnd"/>
+              <w:t>ass die Massenmatrix invertierbar ist</w:t>
+            </w:r>
           </w:p>
         </w:tc>
         <w:tc>
@@ -4639,6 +4660,10 @@
               <w:jc w:val="left"/>
             </w:pPr>
             <w:r>
+              <w:lastRenderedPageBreak/>
+              <w:t>A.</w:t>
+            </w:r>
+            <w:r>
               <w:t>2</w:t>
             </w:r>
           </w:p>
@@ -4743,14 +4768,7 @@
               <w:rPr>
                 <w:lang w:val="de-DE"/>
               </w:rPr>
-              <w:t xml:space="preserve">Lösung muss der Gleichung des Dynamischen Modells im </w:t>
-            </w:r>
-            <w:r>
-              <w:rPr>
-                <w:lang w:val="de-DE"/>
-              </w:rPr>
-              <w:lastRenderedPageBreak/>
-              <w:t>Lastenheft entsprechen</w:t>
+              <w:t>Lösung muss der Gleichung des Dynamischen Modells im Lastenheft entsprechen</w:t>
             </w:r>
           </w:p>
         </w:tc>
@@ -4770,7 +4788,6 @@
               <w:rPr>
                 <w:lang w:val="de-DE"/>
               </w:rPr>
-              <w:lastRenderedPageBreak/>
               <w:t>A</w:t>
             </w:r>
           </w:p>
@@ -4786,6 +4803,9 @@
             <w:pPr>
               <w:jc w:val="left"/>
             </w:pPr>
+            <w:r>
+              <w:t>A.</w:t>
+            </w:r>
             <w:r>
               <w:t>3</w:t>
             </w:r>
@@ -4946,6 +4966,9 @@
               <w:jc w:val="left"/>
             </w:pPr>
             <w:r>
+              <w:t>A.</w:t>
+            </w:r>
+            <w:r>
               <w:t>4</w:t>
             </w:r>
           </w:p>
@@ -5092,6 +5115,9 @@
               <w:jc w:val="left"/>
             </w:pPr>
             <w:r>
+              <w:t>A.</w:t>
+            </w:r>
+            <w:r>
               <w:t>5</w:t>
             </w:r>
           </w:p>
@@ -5176,6 +5202,88 @@
             <w:r>
               <w:t>A</w:t>
             </w:r>
+          </w:p>
+        </w:tc>
+      </w:tr>
+      <w:tr>
+        <w:tc>
+          <w:tcPr>
+            <w:cnfStyle w:val="001000000000" w:firstRow="0" w:lastRow="0" w:firstColumn="1" w:lastColumn="0" w:oddVBand="0" w:evenVBand="0" w:oddHBand="0" w:evenHBand="0" w:firstRowFirstColumn="0" w:firstRowLastColumn="0" w:lastRowFirstColumn="0" w:lastRowLastColumn="0"/>
+            <w:tcW w:w="498" w:type="dxa"/>
+          </w:tcPr>
+          <w:p>
+            <w:pPr>
+              <w:jc w:val="left"/>
+            </w:pPr>
+            <w:r>
+              <w:t>A.6</w:t>
+            </w:r>
+          </w:p>
+        </w:tc>
+        <w:tc>
+          <w:tcPr>
+            <w:tcW w:w="789" w:type="dxa"/>
+          </w:tcPr>
+          <w:p>
+            <w:pPr>
+              <w:jc w:val="left"/>
+              <w:cnfStyle w:val="000000000000" w:firstRow="0" w:lastRow="0" w:firstColumn="0" w:lastColumn="0" w:oddVBand="0" w:evenVBand="0" w:oddHBand="0" w:evenHBand="0" w:firstRowFirstColumn="0" w:firstRowLastColumn="0" w:lastRowFirstColumn="0" w:lastRowLastColumn="0"/>
+            </w:pPr>
+          </w:p>
+        </w:tc>
+        <w:tc>
+          <w:tcPr>
+            <w:tcW w:w="1619" w:type="dxa"/>
+          </w:tcPr>
+          <w:p>
+            <w:pPr>
+              <w:jc w:val="left"/>
+              <w:cnfStyle w:val="000000000000" w:firstRow="0" w:lastRow="0" w:firstColumn="0" w:lastColumn="0" w:oddVBand="0" w:evenVBand="0" w:oddHBand="0" w:evenHBand="0" w:firstRowFirstColumn="0" w:firstRowLastColumn="0" w:lastRowFirstColumn="0" w:lastRowLastColumn="0"/>
+            </w:pPr>
+          </w:p>
+        </w:tc>
+        <w:tc>
+          <w:tcPr>
+            <w:tcW w:w="2236" w:type="dxa"/>
+          </w:tcPr>
+          <w:p>
+            <w:pPr>
+              <w:jc w:val="left"/>
+              <w:cnfStyle w:val="000000000000" w:firstRow="0" w:lastRow="0" w:firstColumn="0" w:lastColumn="0" w:oddVBand="0" w:evenVBand="0" w:oddHBand="0" w:evenHBand="0" w:firstRowFirstColumn="0" w:firstRowLastColumn="0" w:lastRowFirstColumn="0" w:lastRowLastColumn="0"/>
+            </w:pPr>
+          </w:p>
+        </w:tc>
+        <w:tc>
+          <w:tcPr>
+            <w:tcW w:w="1524" w:type="dxa"/>
+          </w:tcPr>
+          <w:p>
+            <w:pPr>
+              <w:jc w:val="left"/>
+              <w:cnfStyle w:val="000000000000" w:firstRow="0" w:lastRow="0" w:firstColumn="0" w:lastColumn="0" w:oddVBand="0" w:evenVBand="0" w:oddHBand="0" w:evenHBand="0" w:firstRowFirstColumn="0" w:firstRowLastColumn="0" w:lastRowFirstColumn="0" w:lastRowLastColumn="0"/>
+            </w:pPr>
+          </w:p>
+        </w:tc>
+        <w:tc>
+          <w:tcPr>
+            <w:tcW w:w="1930" w:type="dxa"/>
+          </w:tcPr>
+          <w:p>
+            <w:pPr>
+              <w:jc w:val="left"/>
+              <w:cnfStyle w:val="000000000000" w:firstRow="0" w:lastRow="0" w:firstColumn="0" w:lastColumn="0" w:oddVBand="0" w:evenVBand="0" w:oddHBand="0" w:evenHBand="0" w:firstRowFirstColumn="0" w:firstRowLastColumn="0" w:lastRowFirstColumn="0" w:lastRowLastColumn="0"/>
+            </w:pPr>
+          </w:p>
+        </w:tc>
+        <w:tc>
+          <w:tcPr>
+            <w:tcW w:w="471" w:type="dxa"/>
+          </w:tcPr>
+          <w:p>
+            <w:pPr>
+              <w:jc w:val="left"/>
+              <w:cnfStyle w:val="000000000000" w:firstRow="0" w:lastRow="0" w:firstColumn="0" w:lastColumn="0" w:oddVBand="0" w:evenVBand="0" w:oddHBand="0" w:evenHBand="0" w:firstRowFirstColumn="0" w:firstRowLastColumn="0" w:lastRowFirstColumn="0" w:lastRowLastColumn="0"/>
+            </w:pPr>
           </w:p>
         </w:tc>
       </w:tr>
@@ -5190,7 +5298,7 @@
         </w:numPr>
         <w:ind w:left="720"/>
       </w:pPr>
-      <w:bookmarkStart w:id="20" w:name="_Toc117099760"/>
+      <w:bookmarkStart w:id="19" w:name="_Toc117099760"/>
       <w:proofErr w:type="spellStart"/>
       <w:r>
         <w:t>funktionale</w:t>
@@ -5203,7 +5311,7 @@
       <w:r>
         <w:t>Anforderungen</w:t>
       </w:r>
-      <w:bookmarkEnd w:id="20"/>
+      <w:bookmarkEnd w:id="19"/>
       <w:proofErr w:type="spellEnd"/>
       <w:r>
         <w:t xml:space="preserve">  </w:t>
@@ -5212,17 +5320,17 @@
     <w:tbl>
       <w:tblPr>
         <w:tblStyle w:val="Gitternetztabelle1hell"/>
-        <w:tblW w:w="0" w:type="auto"/>
+        <w:tblW w:w="9067" w:type="dxa"/>
         <w:tblLook w:val="04A0" w:firstRow="1" w:lastRow="0" w:firstColumn="1" w:lastColumn="0" w:noHBand="0" w:noVBand="1"/>
       </w:tblPr>
       <w:tblGrid>
-        <w:gridCol w:w="498"/>
-        <w:gridCol w:w="981"/>
-        <w:gridCol w:w="1192"/>
-        <w:gridCol w:w="1450"/>
-        <w:gridCol w:w="1524"/>
-        <w:gridCol w:w="2147"/>
-        <w:gridCol w:w="643"/>
+        <w:gridCol w:w="510"/>
+        <w:gridCol w:w="789"/>
+        <w:gridCol w:w="1248"/>
+        <w:gridCol w:w="2551"/>
+        <w:gridCol w:w="1560"/>
+        <w:gridCol w:w="1938"/>
+        <w:gridCol w:w="471"/>
       </w:tblGrid>
       <w:tr>
         <w:trPr>
@@ -5231,7 +5339,7 @@
         <w:tc>
           <w:tcPr>
             <w:cnfStyle w:val="001000000000" w:firstRow="0" w:lastRow="0" w:firstColumn="1" w:lastColumn="0" w:oddVBand="0" w:evenVBand="0" w:oddHBand="0" w:evenHBand="0" w:firstRowFirstColumn="0" w:firstRowLastColumn="0" w:lastRowFirstColumn="0" w:lastRowLastColumn="0"/>
-            <w:tcW w:w="498" w:type="dxa"/>
+            <w:tcW w:w="510" w:type="dxa"/>
           </w:tcPr>
           <w:p>
             <w:r>
@@ -5241,7 +5349,7 @@
         </w:tc>
         <w:tc>
           <w:tcPr>
-            <w:tcW w:w="981" w:type="dxa"/>
+            <w:tcW w:w="789" w:type="dxa"/>
           </w:tcPr>
           <w:p>
             <w:pPr>
@@ -5254,7 +5362,7 @@
         </w:tc>
         <w:tc>
           <w:tcPr>
-            <w:tcW w:w="1192" w:type="dxa"/>
+            <w:tcW w:w="1248" w:type="dxa"/>
           </w:tcPr>
           <w:p>
             <w:pPr>
@@ -5267,7 +5375,7 @@
         </w:tc>
         <w:tc>
           <w:tcPr>
-            <w:tcW w:w="1450" w:type="dxa"/>
+            <w:tcW w:w="2551" w:type="dxa"/>
           </w:tcPr>
           <w:p>
             <w:pPr>
@@ -5282,7 +5390,7 @@
         </w:tc>
         <w:tc>
           <w:tcPr>
-            <w:tcW w:w="1524" w:type="dxa"/>
+            <w:tcW w:w="1560" w:type="dxa"/>
           </w:tcPr>
           <w:p>
             <w:pPr>
@@ -5297,7 +5405,7 @@
         </w:tc>
         <w:tc>
           <w:tcPr>
-            <w:tcW w:w="2147" w:type="dxa"/>
+            <w:tcW w:w="1938" w:type="dxa"/>
           </w:tcPr>
           <w:p>
             <w:pPr>
@@ -5312,19 +5420,14 @@
         </w:tc>
         <w:tc>
           <w:tcPr>
-            <w:tcW w:w="473" w:type="dxa"/>
+            <w:tcW w:w="471" w:type="dxa"/>
           </w:tcPr>
           <w:p>
             <w:pPr>
               <w:cnfStyle w:val="100000000000" w:firstRow="1" w:lastRow="0" w:firstColumn="0" w:lastColumn="0" w:oddVBand="0" w:evenVBand="0" w:oddHBand="0" w:evenHBand="0" w:firstRowFirstColumn="0" w:firstRowLastColumn="0" w:lastRowFirstColumn="0" w:lastRowLastColumn="0"/>
             </w:pPr>
-            <w:proofErr w:type="spellStart"/>
-            <w:r>
-              <w:t>Prio</w:t>
-            </w:r>
-            <w:proofErr w:type="spellEnd"/>
-            <w:r>
-              <w:t>.</w:t>
+            <w:r>
+              <w:t>Pr.</w:t>
             </w:r>
           </w:p>
         </w:tc>
@@ -5333,9 +5436,12 @@
         <w:tc>
           <w:tcPr>
             <w:cnfStyle w:val="001000000000" w:firstRow="0" w:lastRow="0" w:firstColumn="1" w:lastColumn="0" w:oddVBand="0" w:evenVBand="0" w:oddHBand="0" w:evenHBand="0" w:firstRowFirstColumn="0" w:firstRowLastColumn="0" w:lastRowFirstColumn="0" w:lastRowLastColumn="0"/>
-            <w:tcW w:w="498" w:type="dxa"/>
-          </w:tcPr>
-          <w:p>
+            <w:tcW w:w="510" w:type="dxa"/>
+          </w:tcPr>
+          <w:p>
+            <w:r>
+              <w:t>B.</w:t>
+            </w:r>
             <w:r>
               <w:t>1</w:t>
             </w:r>
@@ -5343,62 +5449,112 @@
         </w:tc>
         <w:tc>
           <w:tcPr>
-            <w:tcW w:w="981" w:type="dxa"/>
-          </w:tcPr>
-          <w:p>
-            <w:pPr>
+            <w:tcW w:w="789" w:type="dxa"/>
+          </w:tcPr>
+          <w:p>
+            <w:pPr>
+              <w:jc w:val="left"/>
               <w:cnfStyle w:val="000000000000" w:firstRow="0" w:lastRow="0" w:firstColumn="0" w:lastColumn="0" w:oddVBand="0" w:evenVBand="0" w:oddHBand="0" w:evenHBand="0" w:firstRowFirstColumn="0" w:firstRowLastColumn="0" w:lastRowFirstColumn="0" w:lastRowLastColumn="0"/>
             </w:pPr>
-          </w:p>
-        </w:tc>
-        <w:tc>
-          <w:tcPr>
-            <w:tcW w:w="1192" w:type="dxa"/>
-          </w:tcPr>
-          <w:p>
-            <w:pPr>
+            <w:r>
+              <w:t>Q</w:t>
+            </w:r>
+          </w:p>
+        </w:tc>
+        <w:tc>
+          <w:tcPr>
+            <w:tcW w:w="1248" w:type="dxa"/>
+          </w:tcPr>
+          <w:p>
+            <w:pPr>
+              <w:jc w:val="left"/>
               <w:cnfStyle w:val="000000000000" w:firstRow="0" w:lastRow="0" w:firstColumn="0" w:lastColumn="0" w:oddVBand="0" w:evenVBand="0" w:oddHBand="0" w:evenHBand="0" w:firstRowFirstColumn="0" w:firstRowLastColumn="0" w:lastRowFirstColumn="0" w:lastRowLastColumn="0"/>
-            </w:pPr>
-          </w:p>
-        </w:tc>
-        <w:tc>
-          <w:tcPr>
-            <w:tcW w:w="1450" w:type="dxa"/>
-          </w:tcPr>
-          <w:p>
-            <w:pPr>
+              <w:rPr>
+                <w:vertAlign w:val="subscript"/>
+              </w:rPr>
+            </w:pPr>
+            <w:r>
+              <w:t>Masse m</w:t>
+            </w:r>
+            <w:r>
+              <w:rPr>
+                <w:vertAlign w:val="subscript"/>
+              </w:rPr>
+              <w:t>1</w:t>
+            </w:r>
+          </w:p>
+        </w:tc>
+        <w:tc>
+          <w:tcPr>
+            <w:tcW w:w="2551" w:type="dxa"/>
+          </w:tcPr>
+          <w:p>
+            <w:pPr>
+              <w:jc w:val="left"/>
               <w:cnfStyle w:val="000000000000" w:firstRow="0" w:lastRow="0" w:firstColumn="0" w:lastColumn="0" w:oddVBand="0" w:evenVBand="0" w:oddHBand="0" w:evenHBand="0" w:firstRowFirstColumn="0" w:firstRowLastColumn="0" w:lastRowFirstColumn="0" w:lastRowLastColumn="0"/>
             </w:pPr>
           </w:p>
         </w:tc>
         <w:tc>
           <w:tcPr>
-            <w:tcW w:w="1524" w:type="dxa"/>
-          </w:tcPr>
-          <w:p>
-            <w:pPr>
+            <w:tcW w:w="1560" w:type="dxa"/>
+          </w:tcPr>
+          <w:p>
+            <w:pPr>
+              <w:jc w:val="left"/>
               <w:cnfStyle w:val="000000000000" w:firstRow="0" w:lastRow="0" w:firstColumn="0" w:lastColumn="0" w:oddVBand="0" w:evenVBand="0" w:oddHBand="0" w:evenHBand="0" w:firstRowFirstColumn="0" w:firstRowLastColumn="0" w:lastRowFirstColumn="0" w:lastRowLastColumn="0"/>
             </w:pPr>
-          </w:p>
-        </w:tc>
-        <w:tc>
-          <w:tcPr>
-            <w:tcW w:w="2147" w:type="dxa"/>
-          </w:tcPr>
-          <w:p>
-            <w:pPr>
+            <w:r>
+              <w:rPr>
+                <w:lang w:val="de-DE"/>
+              </w:rPr>
+              <w:t>Ergebnisziel</w:t>
+            </w:r>
+          </w:p>
+        </w:tc>
+        <w:tc>
+          <w:tcPr>
+            <w:tcW w:w="1938" w:type="dxa"/>
+          </w:tcPr>
+          <w:p>
+            <w:pPr>
+              <w:jc w:val="left"/>
               <w:cnfStyle w:val="000000000000" w:firstRow="0" w:lastRow="0" w:firstColumn="0" w:lastColumn="0" w:oddVBand="0" w:evenVBand="0" w:oddHBand="0" w:evenHBand="0" w:firstRowFirstColumn="0" w:firstRowLastColumn="0" w:lastRowFirstColumn="0" w:lastRowLastColumn="0"/>
-            </w:pPr>
-          </w:p>
-        </w:tc>
-        <w:tc>
-          <w:tcPr>
-            <w:tcW w:w="473" w:type="dxa"/>
+              <w:rPr>
+                <w:lang w:val="de-DE"/>
+              </w:rPr>
+            </w:pPr>
+            <w:r>
+              <w:rPr>
+                <w:lang w:val="de-DE"/>
+              </w:rPr>
+              <w:t>Masse in Software</w:t>
+            </w:r>
+            <w:r>
+              <w:rPr>
+                <w:lang w:val="de-DE"/>
+              </w:rPr>
+              <w:t xml:space="preserve"> ausgeben l</w:t>
+            </w:r>
+            <w:r>
+              <w:rPr>
+                <w:lang w:val="de-DE"/>
+              </w:rPr>
+              <w:t>assen</w:t>
+            </w:r>
+          </w:p>
+        </w:tc>
+        <w:tc>
+          <w:tcPr>
+            <w:tcW w:w="471" w:type="dxa"/>
           </w:tcPr>
           <w:p>
             <w:pPr>
               <w:cnfStyle w:val="000000000000" w:firstRow="0" w:lastRow="0" w:firstColumn="0" w:lastColumn="0" w:oddVBand="0" w:evenVBand="0" w:oddHBand="0" w:evenHBand="0" w:firstRowFirstColumn="0" w:firstRowLastColumn="0" w:lastRowFirstColumn="0" w:lastRowLastColumn="0"/>
             </w:pPr>
+            <w:r>
+              <w:t>A</w:t>
+            </w:r>
           </w:p>
         </w:tc>
       </w:tr>
@@ -5406,9 +5562,12 @@
         <w:tc>
           <w:tcPr>
             <w:cnfStyle w:val="001000000000" w:firstRow="0" w:lastRow="0" w:firstColumn="1" w:lastColumn="0" w:oddVBand="0" w:evenVBand="0" w:oddHBand="0" w:evenHBand="0" w:firstRowFirstColumn="0" w:firstRowLastColumn="0" w:lastRowFirstColumn="0" w:lastRowLastColumn="0"/>
-            <w:tcW w:w="498" w:type="dxa"/>
-          </w:tcPr>
-          <w:p>
+            <w:tcW w:w="510" w:type="dxa"/>
+          </w:tcPr>
+          <w:p>
+            <w:r>
+              <w:t>B.</w:t>
+            </w:r>
             <w:r>
               <w:t>2</w:t>
             </w:r>
@@ -5416,62 +5575,106 @@
         </w:tc>
         <w:tc>
           <w:tcPr>
-            <w:tcW w:w="981" w:type="dxa"/>
-          </w:tcPr>
-          <w:p>
-            <w:pPr>
+            <w:tcW w:w="789" w:type="dxa"/>
+          </w:tcPr>
+          <w:p>
+            <w:pPr>
+              <w:jc w:val="left"/>
               <w:cnfStyle w:val="000000000000" w:firstRow="0" w:lastRow="0" w:firstColumn="0" w:lastColumn="0" w:oddVBand="0" w:evenVBand="0" w:oddHBand="0" w:evenHBand="0" w:firstRowFirstColumn="0" w:firstRowLastColumn="0" w:lastRowFirstColumn="0" w:lastRowLastColumn="0"/>
             </w:pPr>
-          </w:p>
-        </w:tc>
-        <w:tc>
-          <w:tcPr>
-            <w:tcW w:w="1192" w:type="dxa"/>
-          </w:tcPr>
-          <w:p>
-            <w:pPr>
+            <w:r>
+              <w:t>Q</w:t>
+            </w:r>
+          </w:p>
+        </w:tc>
+        <w:tc>
+          <w:tcPr>
+            <w:tcW w:w="1248" w:type="dxa"/>
+          </w:tcPr>
+          <w:p>
+            <w:pPr>
+              <w:jc w:val="left"/>
               <w:cnfStyle w:val="000000000000" w:firstRow="0" w:lastRow="0" w:firstColumn="0" w:lastColumn="0" w:oddVBand="0" w:evenVBand="0" w:oddHBand="0" w:evenHBand="0" w:firstRowFirstColumn="0" w:firstRowLastColumn="0" w:lastRowFirstColumn="0" w:lastRowLastColumn="0"/>
-            </w:pPr>
-          </w:p>
-        </w:tc>
-        <w:tc>
-          <w:tcPr>
-            <w:tcW w:w="1450" w:type="dxa"/>
-          </w:tcPr>
-          <w:p>
-            <w:pPr>
+              <w:rPr>
+                <w:vertAlign w:val="subscript"/>
+              </w:rPr>
+            </w:pPr>
+            <w:r>
+              <w:t>Masse m</w:t>
+            </w:r>
+            <w:r>
+              <w:rPr>
+                <w:vertAlign w:val="subscript"/>
+              </w:rPr>
+              <w:t>2</w:t>
+            </w:r>
+          </w:p>
+        </w:tc>
+        <w:tc>
+          <w:tcPr>
+            <w:tcW w:w="2551" w:type="dxa"/>
+          </w:tcPr>
+          <w:p>
+            <w:pPr>
+              <w:jc w:val="left"/>
               <w:cnfStyle w:val="000000000000" w:firstRow="0" w:lastRow="0" w:firstColumn="0" w:lastColumn="0" w:oddVBand="0" w:evenVBand="0" w:oddHBand="0" w:evenHBand="0" w:firstRowFirstColumn="0" w:firstRowLastColumn="0" w:lastRowFirstColumn="0" w:lastRowLastColumn="0"/>
             </w:pPr>
           </w:p>
         </w:tc>
         <w:tc>
           <w:tcPr>
-            <w:tcW w:w="1524" w:type="dxa"/>
-          </w:tcPr>
-          <w:p>
-            <w:pPr>
+            <w:tcW w:w="1560" w:type="dxa"/>
+          </w:tcPr>
+          <w:p>
+            <w:pPr>
+              <w:jc w:val="left"/>
               <w:cnfStyle w:val="000000000000" w:firstRow="0" w:lastRow="0" w:firstColumn="0" w:lastColumn="0" w:oddVBand="0" w:evenVBand="0" w:oddHBand="0" w:evenHBand="0" w:firstRowFirstColumn="0" w:firstRowLastColumn="0" w:lastRowFirstColumn="0" w:lastRowLastColumn="0"/>
             </w:pPr>
-          </w:p>
-        </w:tc>
-        <w:tc>
-          <w:tcPr>
-            <w:tcW w:w="2147" w:type="dxa"/>
-          </w:tcPr>
-          <w:p>
-            <w:pPr>
+            <w:r>
+              <w:rPr>
+                <w:lang w:val="de-DE"/>
+              </w:rPr>
+              <w:t>Ergebnisziel</w:t>
+            </w:r>
+          </w:p>
+        </w:tc>
+        <w:tc>
+          <w:tcPr>
+            <w:tcW w:w="1938" w:type="dxa"/>
+          </w:tcPr>
+          <w:p>
+            <w:pPr>
+              <w:jc w:val="left"/>
               <w:cnfStyle w:val="000000000000" w:firstRow="0" w:lastRow="0" w:firstColumn="0" w:lastColumn="0" w:oddVBand="0" w:evenVBand="0" w:oddHBand="0" w:evenHBand="0" w:firstRowFirstColumn="0" w:firstRowLastColumn="0" w:lastRowFirstColumn="0" w:lastRowLastColumn="0"/>
-            </w:pPr>
-          </w:p>
-        </w:tc>
-        <w:tc>
-          <w:tcPr>
-            <w:tcW w:w="473" w:type="dxa"/>
+              <w:rPr>
+                <w:lang w:val="de-DE"/>
+              </w:rPr>
+            </w:pPr>
+            <w:r>
+              <w:rPr>
+                <w:lang w:val="de-DE"/>
+              </w:rPr>
+              <w:t>Masse in Software ausgeben l</w:t>
+            </w:r>
+            <w:r>
+              <w:rPr>
+                <w:lang w:val="de-DE"/>
+              </w:rPr>
+              <w:t>assen</w:t>
+            </w:r>
+          </w:p>
+        </w:tc>
+        <w:tc>
+          <w:tcPr>
+            <w:tcW w:w="471" w:type="dxa"/>
           </w:tcPr>
           <w:p>
             <w:pPr>
               <w:cnfStyle w:val="000000000000" w:firstRow="0" w:lastRow="0" w:firstColumn="0" w:lastColumn="0" w:oddVBand="0" w:evenVBand="0" w:oddHBand="0" w:evenHBand="0" w:firstRowFirstColumn="0" w:firstRowLastColumn="0" w:lastRowFirstColumn="0" w:lastRowLastColumn="0"/>
             </w:pPr>
+            <w:r>
+              <w:t>A</w:t>
+            </w:r>
           </w:p>
         </w:tc>
       </w:tr>
@@ -5479,9 +5682,12 @@
         <w:tc>
           <w:tcPr>
             <w:cnfStyle w:val="001000000000" w:firstRow="0" w:lastRow="0" w:firstColumn="1" w:lastColumn="0" w:oddVBand="0" w:evenVBand="0" w:oddHBand="0" w:evenHBand="0" w:firstRowFirstColumn="0" w:firstRowLastColumn="0" w:lastRowFirstColumn="0" w:lastRowLastColumn="0"/>
-            <w:tcW w:w="498" w:type="dxa"/>
-          </w:tcPr>
-          <w:p>
+            <w:tcW w:w="510" w:type="dxa"/>
+          </w:tcPr>
+          <w:p>
+            <w:r>
+              <w:t>B.</w:t>
+            </w:r>
             <w:r>
               <w:t>3</w:t>
             </w:r>
@@ -5489,67 +5695,322 @@
         </w:tc>
         <w:tc>
           <w:tcPr>
-            <w:tcW w:w="981" w:type="dxa"/>
-          </w:tcPr>
-          <w:p>
-            <w:pPr>
+            <w:tcW w:w="789" w:type="dxa"/>
+          </w:tcPr>
+          <w:p>
+            <w:pPr>
+              <w:jc w:val="left"/>
               <w:cnfStyle w:val="000000000000" w:firstRow="0" w:lastRow="0" w:firstColumn="0" w:lastColumn="0" w:oddVBand="0" w:evenVBand="0" w:oddHBand="0" w:evenHBand="0" w:firstRowFirstColumn="0" w:firstRowLastColumn="0" w:lastRowFirstColumn="0" w:lastRowLastColumn="0"/>
             </w:pPr>
-          </w:p>
-        </w:tc>
-        <w:tc>
-          <w:tcPr>
-            <w:tcW w:w="1192" w:type="dxa"/>
-          </w:tcPr>
-          <w:p>
-            <w:pPr>
+            <w:r>
+              <w:t>Q</w:t>
+            </w:r>
+          </w:p>
+        </w:tc>
+        <w:tc>
+          <w:tcPr>
+            <w:tcW w:w="1248" w:type="dxa"/>
+          </w:tcPr>
+          <w:p>
+            <w:pPr>
+              <w:jc w:val="left"/>
               <w:cnfStyle w:val="000000000000" w:firstRow="0" w:lastRow="0" w:firstColumn="0" w:lastColumn="0" w:oddVBand="0" w:evenVBand="0" w:oddHBand="0" w:evenHBand="0" w:firstRowFirstColumn="0" w:firstRowLastColumn="0" w:lastRowFirstColumn="0" w:lastRowLastColumn="0"/>
-            </w:pPr>
-          </w:p>
-        </w:tc>
-        <w:tc>
-          <w:tcPr>
-            <w:tcW w:w="1450" w:type="dxa"/>
-          </w:tcPr>
-          <w:p>
-            <w:pPr>
+              <w:rPr>
+                <w:lang w:val="de-DE"/>
+              </w:rPr>
+            </w:pPr>
+            <w:r>
+              <w:rPr>
+                <w:lang w:val="de-DE"/>
+              </w:rPr>
+              <w:t>Länge l</w:t>
+            </w:r>
+            <w:r>
+              <w:rPr>
+                <w:vertAlign w:val="subscript"/>
+                <w:lang w:val="de-DE"/>
+              </w:rPr>
+              <w:t>1</w:t>
+            </w:r>
+            <w:r>
+              <w:rPr>
+                <w:lang w:val="de-DE"/>
+              </w:rPr>
+              <w:t xml:space="preserve"> </w:t>
+            </w:r>
+          </w:p>
+        </w:tc>
+        <w:tc>
+          <w:tcPr>
+            <w:tcW w:w="2551" w:type="dxa"/>
+          </w:tcPr>
+          <w:p>
+            <w:pPr>
+              <w:jc w:val="left"/>
               <w:cnfStyle w:val="000000000000" w:firstRow="0" w:lastRow="0" w:firstColumn="0" w:lastColumn="0" w:oddVBand="0" w:evenVBand="0" w:oddHBand="0" w:evenHBand="0" w:firstRowFirstColumn="0" w:firstRowLastColumn="0" w:lastRowFirstColumn="0" w:lastRowLastColumn="0"/>
-            </w:pPr>
-          </w:p>
-        </w:tc>
-        <w:tc>
-          <w:tcPr>
-            <w:tcW w:w="1524" w:type="dxa"/>
-          </w:tcPr>
-          <w:p>
-            <w:pPr>
+              <w:rPr>
+                <w:lang w:val="de-DE"/>
+              </w:rPr>
+            </w:pPr>
+            <w:r>
+              <w:rPr>
+                <w:lang w:val="de-DE"/>
+              </w:rPr>
+              <w:t>Länge des ersten Armes l</w:t>
+            </w:r>
+            <w:r>
+              <w:rPr>
+                <w:vertAlign w:val="subscript"/>
+                <w:lang w:val="de-DE"/>
+              </w:rPr>
+              <w:t>1</w:t>
+            </w:r>
+            <w:r>
+              <w:rPr>
+                <w:lang w:val="de-DE"/>
+              </w:rPr>
+              <w:t xml:space="preserve"> = 0.8m</w:t>
+            </w:r>
+          </w:p>
+        </w:tc>
+        <w:tc>
+          <w:tcPr>
+            <w:tcW w:w="1560" w:type="dxa"/>
+          </w:tcPr>
+          <w:p>
+            <w:pPr>
+              <w:jc w:val="left"/>
               <w:cnfStyle w:val="000000000000" w:firstRow="0" w:lastRow="0" w:firstColumn="0" w:lastColumn="0" w:oddVBand="0" w:evenVBand="0" w:oddHBand="0" w:evenHBand="0" w:firstRowFirstColumn="0" w:firstRowLastColumn="0" w:lastRowFirstColumn="0" w:lastRowLastColumn="0"/>
-            </w:pPr>
-          </w:p>
-        </w:tc>
-        <w:tc>
-          <w:tcPr>
-            <w:tcW w:w="2147" w:type="dxa"/>
-          </w:tcPr>
-          <w:p>
-            <w:pPr>
+              <w:rPr>
+                <w:lang w:val="de-DE"/>
+              </w:rPr>
+            </w:pPr>
+            <w:r>
+              <w:rPr>
+                <w:lang w:val="de-DE"/>
+              </w:rPr>
+              <w:t>Ergebnisziel</w:t>
+            </w:r>
+          </w:p>
+        </w:tc>
+        <w:tc>
+          <w:tcPr>
+            <w:tcW w:w="1938" w:type="dxa"/>
+          </w:tcPr>
+          <w:p>
+            <w:pPr>
+              <w:jc w:val="left"/>
               <w:cnfStyle w:val="000000000000" w:firstRow="0" w:lastRow="0" w:firstColumn="0" w:lastColumn="0" w:oddVBand="0" w:evenVBand="0" w:oddHBand="0" w:evenHBand="0" w:firstRowFirstColumn="0" w:firstRowLastColumn="0" w:lastRowFirstColumn="0" w:lastRowLastColumn="0"/>
-            </w:pPr>
-          </w:p>
-        </w:tc>
-        <w:tc>
-          <w:tcPr>
-            <w:tcW w:w="473" w:type="dxa"/>
+              <w:rPr>
+                <w:lang w:val="de-DE"/>
+              </w:rPr>
+            </w:pPr>
+            <w:r>
+              <w:rPr>
+                <w:lang w:val="de-DE"/>
+              </w:rPr>
+              <w:t>Länge</w:t>
+            </w:r>
+            <w:r>
+              <w:rPr>
+                <w:lang w:val="de-DE"/>
+              </w:rPr>
+              <w:t xml:space="preserve"> in Software ausgeben l</w:t>
+            </w:r>
+            <w:r>
+              <w:rPr>
+                <w:lang w:val="de-DE"/>
+              </w:rPr>
+              <w:t>assen</w:t>
+            </w:r>
+          </w:p>
+        </w:tc>
+        <w:tc>
+          <w:tcPr>
+            <w:tcW w:w="471" w:type="dxa"/>
           </w:tcPr>
           <w:p>
             <w:pPr>
               <w:cnfStyle w:val="000000000000" w:firstRow="0" w:lastRow="0" w:firstColumn="0" w:lastColumn="0" w:oddVBand="0" w:evenVBand="0" w:oddHBand="0" w:evenHBand="0" w:firstRowFirstColumn="0" w:firstRowLastColumn="0" w:lastRowFirstColumn="0" w:lastRowLastColumn="0"/>
-            </w:pPr>
+              <w:rPr>
+                <w:lang w:val="de-DE"/>
+              </w:rPr>
+            </w:pPr>
+            <w:r>
+              <w:rPr>
+                <w:lang w:val="de-DE"/>
+              </w:rPr>
+              <w:t>A</w:t>
+            </w:r>
+          </w:p>
+        </w:tc>
+      </w:tr>
+      <w:tr>
+        <w:tc>
+          <w:tcPr>
+            <w:cnfStyle w:val="001000000000" w:firstRow="0" w:lastRow="0" w:firstColumn="1" w:lastColumn="0" w:oddVBand="0" w:evenVBand="0" w:oddHBand="0" w:evenHBand="0" w:firstRowFirstColumn="0" w:firstRowLastColumn="0" w:lastRowFirstColumn="0" w:lastRowLastColumn="0"/>
+            <w:tcW w:w="510" w:type="dxa"/>
+          </w:tcPr>
+          <w:p>
+            <w:r>
+              <w:t>B.4</w:t>
+            </w:r>
+          </w:p>
+        </w:tc>
+        <w:tc>
+          <w:tcPr>
+            <w:tcW w:w="789" w:type="dxa"/>
+          </w:tcPr>
+          <w:p>
+            <w:pPr>
+              <w:jc w:val="left"/>
+              <w:cnfStyle w:val="000000000000" w:firstRow="0" w:lastRow="0" w:firstColumn="0" w:lastColumn="0" w:oddVBand="0" w:evenVBand="0" w:oddHBand="0" w:evenHBand="0" w:firstRowFirstColumn="0" w:firstRowLastColumn="0" w:lastRowFirstColumn="0" w:lastRowLastColumn="0"/>
+            </w:pPr>
+            <w:r>
+              <w:t>Q</w:t>
+            </w:r>
+          </w:p>
+        </w:tc>
+        <w:tc>
+          <w:tcPr>
+            <w:tcW w:w="1248" w:type="dxa"/>
+          </w:tcPr>
+          <w:p>
+            <w:pPr>
+              <w:jc w:val="left"/>
+              <w:cnfStyle w:val="000000000000" w:firstRow="0" w:lastRow="0" w:firstColumn="0" w:lastColumn="0" w:oddVBand="0" w:evenVBand="0" w:oddHBand="0" w:evenHBand="0" w:firstRowFirstColumn="0" w:firstRowLastColumn="0" w:lastRowFirstColumn="0" w:lastRowLastColumn="0"/>
+              <w:rPr>
+                <w:lang w:val="de-DE"/>
+              </w:rPr>
+            </w:pPr>
+            <w:r>
+              <w:rPr>
+                <w:lang w:val="de-DE"/>
+              </w:rPr>
+              <w:t>Länge l</w:t>
+            </w:r>
+            <w:r>
+              <w:rPr>
+                <w:vertAlign w:val="subscript"/>
+                <w:lang w:val="de-DE"/>
+              </w:rPr>
+              <w:t>2</w:t>
+            </w:r>
+          </w:p>
+        </w:tc>
+        <w:tc>
+          <w:tcPr>
+            <w:tcW w:w="2551" w:type="dxa"/>
+          </w:tcPr>
+          <w:p>
+            <w:pPr>
+              <w:jc w:val="left"/>
+              <w:cnfStyle w:val="000000000000" w:firstRow="0" w:lastRow="0" w:firstColumn="0" w:lastColumn="0" w:oddVBand="0" w:evenVBand="0" w:oddHBand="0" w:evenHBand="0" w:firstRowFirstColumn="0" w:firstRowLastColumn="0" w:lastRowFirstColumn="0" w:lastRowLastColumn="0"/>
+              <w:rPr>
+                <w:lang w:val="de-DE"/>
+              </w:rPr>
+            </w:pPr>
+            <w:r>
+              <w:rPr>
+                <w:lang w:val="de-DE"/>
+              </w:rPr>
+              <w:t>Länge des zweiten Armes l</w:t>
+            </w:r>
+            <w:r>
+              <w:rPr>
+                <w:vertAlign w:val="subscript"/>
+                <w:lang w:val="de-DE"/>
+              </w:rPr>
+              <w:t>2</w:t>
+            </w:r>
+            <w:r>
+              <w:rPr>
+                <w:lang w:val="de-DE"/>
+              </w:rPr>
+              <w:t xml:space="preserve"> = 0.7m</w:t>
+            </w:r>
+          </w:p>
+        </w:tc>
+        <w:tc>
+          <w:tcPr>
+            <w:tcW w:w="1560" w:type="dxa"/>
+          </w:tcPr>
+          <w:p>
+            <w:pPr>
+              <w:jc w:val="left"/>
+              <w:cnfStyle w:val="000000000000" w:firstRow="0" w:lastRow="0" w:firstColumn="0" w:lastColumn="0" w:oddVBand="0" w:evenVBand="0" w:oddHBand="0" w:evenHBand="0" w:firstRowFirstColumn="0" w:firstRowLastColumn="0" w:lastRowFirstColumn="0" w:lastRowLastColumn="0"/>
+              <w:rPr>
+                <w:lang w:val="de-DE"/>
+              </w:rPr>
+            </w:pPr>
+            <w:r>
+              <w:rPr>
+                <w:lang w:val="de-DE"/>
+              </w:rPr>
+              <w:t>Ergebnisziel</w:t>
+            </w:r>
+          </w:p>
+        </w:tc>
+        <w:tc>
+          <w:tcPr>
+            <w:tcW w:w="1938" w:type="dxa"/>
+          </w:tcPr>
+          <w:p>
+            <w:pPr>
+              <w:jc w:val="left"/>
+              <w:cnfStyle w:val="000000000000" w:firstRow="0" w:lastRow="0" w:firstColumn="0" w:lastColumn="0" w:oddVBand="0" w:evenVBand="0" w:oddHBand="0" w:evenHBand="0" w:firstRowFirstColumn="0" w:firstRowLastColumn="0" w:lastRowFirstColumn="0" w:lastRowLastColumn="0"/>
+              <w:rPr>
+                <w:lang w:val="de-DE"/>
+              </w:rPr>
+            </w:pPr>
+            <w:r>
+              <w:rPr>
+                <w:lang w:val="de-DE"/>
+              </w:rPr>
+              <w:t>Länge</w:t>
+            </w:r>
+            <w:r>
+              <w:rPr>
+                <w:lang w:val="de-DE"/>
+              </w:rPr>
+              <w:t xml:space="preserve"> in Software ausgeben l</w:t>
+            </w:r>
+            <w:r>
+              <w:rPr>
+                <w:lang w:val="de-DE"/>
+              </w:rPr>
+              <w:t>assen</w:t>
+            </w:r>
+          </w:p>
+        </w:tc>
+        <w:tc>
+          <w:tcPr>
+            <w:tcW w:w="471" w:type="dxa"/>
+          </w:tcPr>
+          <w:p>
+            <w:pPr>
+              <w:cnfStyle w:val="000000000000" w:firstRow="0" w:lastRow="0" w:firstColumn="0" w:lastColumn="0" w:oddVBand="0" w:evenVBand="0" w:oddHBand="0" w:evenHBand="0" w:firstRowFirstColumn="0" w:firstRowLastColumn="0" w:lastRowFirstColumn="0" w:lastRowLastColumn="0"/>
+              <w:rPr>
+                <w:lang w:val="de-DE"/>
+              </w:rPr>
+            </w:pPr>
+            <w:r>
+              <w:rPr>
+                <w:lang w:val="de-DE"/>
+              </w:rPr>
+              <w:t>A</w:t>
+            </w:r>
           </w:p>
         </w:tc>
       </w:tr>
     </w:tbl>
-    <w:p/>
+    <w:p>
+      <w:pPr>
+        <w:rPr>
+          <w:lang w:val="de-DE"/>
+        </w:rPr>
+      </w:pPr>
+    </w:p>
     <w:p>
       <w:pPr>
         <w:pStyle w:val="berschrift3"/>
@@ -5559,9 +6020,10 @@
         </w:numPr>
         <w:ind w:left="1080"/>
       </w:pPr>
-      <w:bookmarkStart w:id="21" w:name="_Toc117099761"/>
+      <w:bookmarkStart w:id="20" w:name="_Toc117099761"/>
       <w:proofErr w:type="spellStart"/>
       <w:r>
+        <w:lastRenderedPageBreak/>
         <w:t>externe</w:t>
       </w:r>
       <w:proofErr w:type="spellEnd"/>
@@ -5572,7 +6034,7 @@
       <w:r>
         <w:t>Schnittstellen</w:t>
       </w:r>
-      <w:bookmarkEnd w:id="21"/>
+      <w:bookmarkEnd w:id="20"/>
       <w:proofErr w:type="spellEnd"/>
       <w:r>
         <w:t xml:space="preserve"> </w:t>
@@ -5587,12 +6049,12 @@
         </w:numPr>
         <w:ind w:left="1080"/>
       </w:pPr>
-      <w:bookmarkStart w:id="22" w:name="_Toc117099762"/>
+      <w:bookmarkStart w:id="21" w:name="_Toc117099762"/>
       <w:proofErr w:type="spellStart"/>
       <w:r>
         <w:t>Betriebszustände</w:t>
       </w:r>
-      <w:bookmarkEnd w:id="22"/>
+      <w:bookmarkEnd w:id="21"/>
       <w:proofErr w:type="spellEnd"/>
       <w:r>
         <w:t xml:space="preserve"> </w:t>
@@ -5607,11 +6069,11 @@
         </w:numPr>
         <w:ind w:left="1080"/>
       </w:pPr>
-      <w:bookmarkStart w:id="23" w:name="_Toc117099763"/>
+      <w:bookmarkStart w:id="22" w:name="_Toc117099763"/>
       <w:r>
         <w:t>Output</w:t>
       </w:r>
-      <w:bookmarkEnd w:id="23"/>
+      <w:bookmarkEnd w:id="22"/>
       <w:r>
         <w:t xml:space="preserve"> </w:t>
       </w:r>
@@ -5625,12 +6087,12 @@
         </w:numPr>
         <w:ind w:left="1080"/>
       </w:pPr>
-      <w:bookmarkStart w:id="24" w:name="_Toc117099764"/>
+      <w:bookmarkStart w:id="23" w:name="_Toc117099764"/>
       <w:proofErr w:type="spellStart"/>
       <w:r>
         <w:t>Umgebungsbedingungen</w:t>
       </w:r>
-      <w:bookmarkEnd w:id="24"/>
+      <w:bookmarkEnd w:id="23"/>
       <w:proofErr w:type="spellEnd"/>
       <w:r>
         <w:t xml:space="preserve"> </w:t>
@@ -5645,7 +6107,7 @@
         </w:numPr>
         <w:ind w:left="720"/>
       </w:pPr>
-      <w:bookmarkStart w:id="25" w:name="_Toc117099765"/>
+      <w:bookmarkStart w:id="24" w:name="_Toc117099765"/>
       <w:proofErr w:type="spellStart"/>
       <w:r>
         <w:t>nicht-funktionale</w:t>
@@ -5658,7 +6120,7 @@
       <w:r>
         <w:t>Anforderungen</w:t>
       </w:r>
-      <w:bookmarkEnd w:id="25"/>
+      <w:bookmarkEnd w:id="24"/>
       <w:proofErr w:type="spellEnd"/>
       <w:r>
         <w:t xml:space="preserve"> </w:t>
@@ -5673,24 +6135,16 @@
         </w:numPr>
         <w:ind w:left="1080"/>
       </w:pPr>
-      <w:bookmarkStart w:id="26" w:name="_Toc117099766"/>
+      <w:bookmarkStart w:id="25" w:name="_Toc117099766"/>
       <w:proofErr w:type="spellStart"/>
       <w:r>
         <w:t>Anforderungen</w:t>
       </w:r>
       <w:proofErr w:type="spellEnd"/>
       <w:r>
-        <w:t xml:space="preserve"> </w:t>
-      </w:r>
-      <w:proofErr w:type="gramStart"/>
-      <w:r>
-        <w:t>an</w:t>
-      </w:r>
-      <w:proofErr w:type="gramEnd"/>
-      <w:r>
-        <w:t xml:space="preserve"> Performance</w:t>
-      </w:r>
-      <w:bookmarkEnd w:id="26"/>
+        <w:t xml:space="preserve"> an Performance</w:t>
+      </w:r>
+      <w:bookmarkEnd w:id="25"/>
       <w:r>
         <w:t xml:space="preserve"> </w:t>
       </w:r>
@@ -5704,11 +6158,11 @@
         </w:numPr>
         <w:ind w:left="1080"/>
       </w:pPr>
-      <w:bookmarkStart w:id="27" w:name="_Toc117099767"/>
+      <w:bookmarkStart w:id="26" w:name="_Toc117099767"/>
       <w:r>
         <w:t>Usability</w:t>
       </w:r>
-      <w:bookmarkEnd w:id="27"/>
+      <w:bookmarkEnd w:id="26"/>
       <w:r>
         <w:t xml:space="preserve"> </w:t>
       </w:r>
@@ -5722,12 +6176,12 @@
         </w:numPr>
         <w:ind w:left="1080"/>
       </w:pPr>
-      <w:bookmarkStart w:id="28" w:name="_Toc117099768"/>
+      <w:bookmarkStart w:id="27" w:name="_Toc117099768"/>
       <w:proofErr w:type="spellStart"/>
       <w:r>
         <w:t>Wartbarkeit</w:t>
       </w:r>
-      <w:bookmarkEnd w:id="28"/>
+      <w:bookmarkEnd w:id="27"/>
       <w:proofErr w:type="spellEnd"/>
       <w:r>
         <w:t xml:space="preserve"> </w:t>
@@ -5742,7 +6196,7 @@
         </w:numPr>
         <w:ind w:left="1080"/>
       </w:pPr>
-      <w:bookmarkStart w:id="29" w:name="_Toc117099769"/>
+      <w:bookmarkStart w:id="28" w:name="_Toc117099769"/>
       <w:proofErr w:type="spellStart"/>
       <w:r>
         <w:t>Änderbarkeit</w:t>
@@ -5755,7 +6209,7 @@
       <w:r>
         <w:t>Skalierbarkeit</w:t>
       </w:r>
-      <w:bookmarkEnd w:id="29"/>
+      <w:bookmarkEnd w:id="28"/>
       <w:proofErr w:type="spellEnd"/>
       <w:r>
         <w:t xml:space="preserve"> </w:t>
@@ -5770,12 +6224,12 @@
         </w:numPr>
         <w:ind w:left="720"/>
       </w:pPr>
-      <w:bookmarkStart w:id="30" w:name="_Toc117099770"/>
+      <w:bookmarkStart w:id="29" w:name="_Toc117099770"/>
       <w:proofErr w:type="spellStart"/>
       <w:r>
         <w:t>Qualitätsanforderungen</w:t>
       </w:r>
-      <w:bookmarkEnd w:id="30"/>
+      <w:bookmarkEnd w:id="29"/>
       <w:proofErr w:type="spellEnd"/>
       <w:r>
         <w:t xml:space="preserve"> </w:t>
@@ -5790,11 +6244,11 @@
         </w:numPr>
         <w:ind w:left="720"/>
       </w:pPr>
-      <w:bookmarkStart w:id="31" w:name="_Toc117099771"/>
+      <w:bookmarkStart w:id="30" w:name="_Toc117099771"/>
       <w:r>
         <w:t>System Security</w:t>
       </w:r>
-      <w:bookmarkEnd w:id="31"/>
+      <w:bookmarkEnd w:id="30"/>
       <w:r>
         <w:t xml:space="preserve"> </w:t>
       </w:r>
@@ -5808,7 +6262,7 @@
         </w:numPr>
         <w:ind w:left="720"/>
       </w:pPr>
-      <w:bookmarkStart w:id="32" w:name="_Toc117099772"/>
+      <w:bookmarkStart w:id="31" w:name="_Toc117099772"/>
       <w:proofErr w:type="spellStart"/>
       <w:r>
         <w:t>Datenverwaltung</w:t>
@@ -5821,7 +6275,7 @@
       <w:r>
         <w:t>Sicherheit</w:t>
       </w:r>
-      <w:bookmarkEnd w:id="32"/>
+      <w:bookmarkEnd w:id="31"/>
       <w:proofErr w:type="spellEnd"/>
       <w:r>
         <w:t xml:space="preserve"> </w:t>
@@ -5836,7 +6290,7 @@
         </w:numPr>
         <w:ind w:left="720"/>
       </w:pPr>
-      <w:bookmarkStart w:id="33" w:name="_Toc117099773"/>
+      <w:bookmarkStart w:id="32" w:name="_Toc117099773"/>
       <w:proofErr w:type="spellStart"/>
       <w:r>
         <w:t>Sonstige</w:t>
@@ -5849,7 +6303,7 @@
       <w:r>
         <w:t>Anforderungen</w:t>
       </w:r>
-      <w:bookmarkEnd w:id="33"/>
+      <w:bookmarkEnd w:id="32"/>
       <w:proofErr w:type="spellEnd"/>
       <w:r>
         <w:t xml:space="preserve"> </w:t>
@@ -5867,14 +6321,14 @@
           <w:lang w:val="de-DE"/>
         </w:rPr>
       </w:pPr>
-      <w:bookmarkStart w:id="34" w:name="_Toc117099774"/>
+      <w:bookmarkStart w:id="33" w:name="_Toc117099774"/>
       <w:r>
         <w:rPr>
           <w:lang w:val="de-DE"/>
         </w:rPr>
         <w:t>Richtlinien und Vorschriften</w:t>
       </w:r>
-      <w:bookmarkEnd w:id="34"/>
+      <w:bookmarkEnd w:id="33"/>
       <w:r>
         <w:rPr>
           <w:lang w:val="de-DE"/>
@@ -5894,7 +6348,7 @@
           <w:lang w:val="de-DE"/>
         </w:rPr>
       </w:pPr>
-      <w:bookmarkStart w:id="35" w:name="_Toc117099775"/>
+      <w:bookmarkStart w:id="34" w:name="_Toc117099775"/>
       <w:proofErr w:type="spellStart"/>
       <w:r>
         <w:rPr>
@@ -5909,7 +6363,7 @@
         </w:rPr>
         <w:t>, Handling, Versand und Transport</w:t>
       </w:r>
-      <w:bookmarkEnd w:id="35"/>
+      <w:bookmarkEnd w:id="34"/>
       <w:r>
         <w:rPr>
           <w:lang w:val="de-DE"/>
@@ -5925,12 +6379,12 @@
           <w:numId w:val="4"/>
         </w:numPr>
       </w:pPr>
-      <w:bookmarkStart w:id="36" w:name="_Toc117099776"/>
+      <w:bookmarkStart w:id="35" w:name="_Toc117099776"/>
       <w:proofErr w:type="spellStart"/>
       <w:r>
         <w:t>Verifikation</w:t>
       </w:r>
-      <w:bookmarkEnd w:id="36"/>
+      <w:bookmarkEnd w:id="35"/>
       <w:proofErr w:type="spellEnd"/>
       <w:r>
         <w:t xml:space="preserve"> </w:t>
@@ -5949,7 +6403,8 @@
       </w:r>
     </w:p>
     <w:sectPr>
-      <w:headerReference w:type="default" r:id="rId9"/>
+      <w:headerReference w:type="default" r:id="rId10"/>
+      <w:footerReference w:type="default" r:id="rId11"/>
       <w:pgSz w:w="11906" w:h="16838"/>
       <w:pgMar w:top="1417" w:right="1417" w:bottom="1134" w:left="1417" w:header="708" w:footer="708" w:gutter="0"/>
       <w:cols w:space="708"/>
@@ -5982,6 +6437,78 @@
     </w:p>
   </w:endnote>
 </w:endnotes>
+</file>
+
+<file path=word/footer1.xml><?xml version="1.0" encoding="utf-8"?>
+<w:ftr xmlns:wpc="http://schemas.microsoft.com/office/word/2010/wordprocessingCanvas" xmlns:cx="http://schemas.microsoft.com/office/drawing/2014/chartex" xmlns:cx1="http://schemas.microsoft.com/office/drawing/2015/9/8/chartex" xmlns:cx2="http://schemas.microsoft.com/office/drawing/2015/10/21/chartex" xmlns:cx3="http://schemas.microsoft.com/office/drawing/2016/5/9/chartex" xmlns:cx4="http://schemas.microsoft.com/office/drawing/2016/5/10/chartex" xmlns:cx5="http://schemas.microsoft.com/office/drawing/2016/5/11/chartex" xmlns:cx6="http://schemas.microsoft.com/office/drawing/2016/5/12/chartex" xmlns:cx7="http://schemas.microsoft.com/office/drawing/2016/5/13/chartex" xmlns:cx8="http://schemas.microsoft.com/office/drawing/2016/5/14/chartex" xmlns:mc="http://schemas.openxmlformats.org/markup-compatibility/2006" xmlns:aink="http://schemas.microsoft.com/office/drawing/2016/ink" xmlns:am3d="http://schemas.microsoft.com/office/drawing/2017/model3d" xmlns:o="urn:schemas-microsoft-com:office:office" xmlns:oel="http://schemas.microsoft.com/office/2019/extlst" xmlns:r="http://schemas.openxmlformats.org/officeDocument/2006/relationships" xmlns:m="http://schemas.openxmlformats.org/officeDocument/2006/math" xmlns:v="urn:schemas-microsoft-com:vml" xmlns:wp14="http://schemas.microsoft.com/office/word/2010/wordprocessingDrawing" xmlns:wp="http://schemas.openxmlformats.org/drawingml/2006/wordprocessingDrawing" xmlns:w10="urn:schemas-microsoft-com:office:word" xmlns:w="http://schemas.openxmlformats.org/wordprocessingml/2006/main" xmlns:w14="http://schemas.microsoft.com/office/word/2010/wordml" xmlns:w15="http://schemas.microsoft.com/office/word/2012/wordml" xmlns:w16cex="http://schemas.microsoft.com/office/word/2018/wordml/cex" xmlns:w16cid="http://schemas.microsoft.com/office/word/2016/wordml/cid" xmlns:w16="http://schemas.microsoft.com/office/word/2018/wordml" xmlns:w16sdtdh="http://schemas.microsoft.com/office/word/2020/wordml/sdtdatahash" xmlns:w16se="http://schemas.microsoft.com/office/word/2015/wordml/symex" xmlns:wpg="http://schemas.microsoft.com/office/word/2010/wordprocessingGroup" xmlns:wpi="http://schemas.microsoft.com/office/word/2010/wordprocessingInk" xmlns:wne="http://schemas.microsoft.com/office/word/2006/wordml" xmlns:wps="http://schemas.microsoft.com/office/word/2010/wordprocessingShape" mc:Ignorable="w14 w15 w16se w16cid w16 w16cex w16sdtdh wp14">
+  <w:sdt>
+    <w:sdtPr>
+      <w:id w:val="1344440663"/>
+      <w:docPartObj>
+        <w:docPartGallery w:val="Page Numbers (Bottom of Page)"/>
+        <w:docPartUnique/>
+      </w:docPartObj>
+    </w:sdtPr>
+    <w:sdtContent>
+      <w:p>
+        <w:pPr>
+          <w:pStyle w:val="Fuzeile"/>
+          <w:jc w:val="center"/>
+        </w:pPr>
+      </w:p>
+    </w:sdtContent>
+  </w:sdt>
+  <w:p>
+    <w:pPr>
+      <w:pStyle w:val="Fuzeile"/>
+    </w:pPr>
+  </w:p>
+</w:ftr>
+</file>
+
+<file path=word/footer2.xml><?xml version="1.0" encoding="utf-8"?>
+<w:ftr xmlns:wpc="http://schemas.microsoft.com/office/word/2010/wordprocessingCanvas" xmlns:cx="http://schemas.microsoft.com/office/drawing/2014/chartex" xmlns:cx1="http://schemas.microsoft.com/office/drawing/2015/9/8/chartex" xmlns:cx2="http://schemas.microsoft.com/office/drawing/2015/10/21/chartex" xmlns:cx3="http://schemas.microsoft.com/office/drawing/2016/5/9/chartex" xmlns:cx4="http://schemas.microsoft.com/office/drawing/2016/5/10/chartex" xmlns:cx5="http://schemas.microsoft.com/office/drawing/2016/5/11/chartex" xmlns:cx6="http://schemas.microsoft.com/office/drawing/2016/5/12/chartex" xmlns:cx7="http://schemas.microsoft.com/office/drawing/2016/5/13/chartex" xmlns:cx8="http://schemas.microsoft.com/office/drawing/2016/5/14/chartex" xmlns:mc="http://schemas.openxmlformats.org/markup-compatibility/2006" xmlns:aink="http://schemas.microsoft.com/office/drawing/2016/ink" xmlns:am3d="http://schemas.microsoft.com/office/drawing/2017/model3d" xmlns:o="urn:schemas-microsoft-com:office:office" xmlns:oel="http://schemas.microsoft.com/office/2019/extlst" xmlns:r="http://schemas.openxmlformats.org/officeDocument/2006/relationships" xmlns:m="http://schemas.openxmlformats.org/officeDocument/2006/math" xmlns:v="urn:schemas-microsoft-com:vml" xmlns:wp14="http://schemas.microsoft.com/office/word/2010/wordprocessingDrawing" xmlns:wp="http://schemas.openxmlformats.org/drawingml/2006/wordprocessingDrawing" xmlns:w10="urn:schemas-microsoft-com:office:word" xmlns:w="http://schemas.openxmlformats.org/wordprocessingml/2006/main" xmlns:w14="http://schemas.microsoft.com/office/word/2010/wordml" xmlns:w15="http://schemas.microsoft.com/office/word/2012/wordml" xmlns:w16cex="http://schemas.microsoft.com/office/word/2018/wordml/cex" xmlns:w16cid="http://schemas.microsoft.com/office/word/2016/wordml/cid" xmlns:w16="http://schemas.microsoft.com/office/word/2018/wordml" xmlns:w16sdtdh="http://schemas.microsoft.com/office/word/2020/wordml/sdtdatahash" xmlns:w16se="http://schemas.microsoft.com/office/word/2015/wordml/symex" xmlns:wpg="http://schemas.microsoft.com/office/word/2010/wordprocessingGroup" xmlns:wpi="http://schemas.microsoft.com/office/word/2010/wordprocessingInk" xmlns:wne="http://schemas.microsoft.com/office/word/2006/wordml" xmlns:wps="http://schemas.microsoft.com/office/word/2010/wordprocessingShape" mc:Ignorable="w14 w15 w16se w16cid w16 w16cex w16sdtdh wp14">
+  <w:sdt>
+    <w:sdtPr>
+      <w:id w:val="-1488084524"/>
+      <w:docPartObj>
+        <w:docPartGallery w:val="Page Numbers (Bottom of Page)"/>
+        <w:docPartUnique/>
+      </w:docPartObj>
+    </w:sdtPr>
+    <w:sdtContent>
+      <w:p>
+        <w:pPr>
+          <w:pStyle w:val="Fuzeile"/>
+          <w:jc w:val="center"/>
+        </w:pPr>
+        <w:r>
+          <w:fldChar w:fldCharType="begin"/>
+        </w:r>
+        <w:r>
+          <w:instrText>PAGE   \* MERGEFORMAT</w:instrText>
+        </w:r>
+        <w:r>
+          <w:fldChar w:fldCharType="separate"/>
+        </w:r>
+        <w:r>
+          <w:rPr>
+            <w:lang w:val="de-DE"/>
+          </w:rPr>
+          <w:t>2</w:t>
+        </w:r>
+        <w:r>
+          <w:fldChar w:fldCharType="end"/>
+        </w:r>
+      </w:p>
+    </w:sdtContent>
+  </w:sdt>
+  <w:p>
+    <w:pPr>
+      <w:pStyle w:val="Fuzeile"/>
+    </w:pPr>
+  </w:p>
+</w:ftr>
 </file>
 
 <file path=word/footnotes.xml><?xml version="1.0" encoding="utf-8"?>
@@ -6154,22 +6681,13 @@
             <w:rPr>
               <w:lang w:val="de-DE"/>
             </w:rPr>
-            <w:t xml:space="preserve"> Projektarbeit</w:t>
+            <w:t xml:space="preserve"> </w:t>
           </w:r>
-        </w:p>
-        <w:p>
-          <w:pPr>
-            <w:pStyle w:val="Kopfzeile"/>
-            <w:jc w:val="center"/>
-            <w:rPr>
-              <w:lang w:val="de-DE"/>
-            </w:rPr>
-          </w:pPr>
           <w:r>
             <w:rPr>
               <w:lang w:val="de-DE"/>
             </w:rPr>
-            <w:t>Thermostat</w:t>
+            <w:t>Projekt Zwei-Gelenkroboter</w:t>
           </w:r>
         </w:p>
       </w:tc>

</xml_diff>